<commit_message>
Generador de maquinas sin vulnerabilidad y sin opcion de crear varias maquinas a la vez
</commit_message>
<xml_diff>
--- a/memoria/apuntesMemoria.docx
+++ b/memoria/apuntesMemoria.docx
@@ -17,51 +17,7 @@
         <w:rPr>
           <w:lang w:val="en-US"/>
         </w:rPr>
-        <w:t xml:space="preserve">docker run --name </w:t>
-      </w:r>
-      <w:proofErr w:type="spellStart"/>
-      <w:r>
-        <w:rPr>
-          <w:lang w:val="en-US"/>
-        </w:rPr>
-        <w:t>pruebasDebian</w:t>
-      </w:r>
-      <w:proofErr w:type="spellEnd"/>
-      <w:r>
-        <w:rPr>
-          <w:lang w:val="en-US"/>
-        </w:rPr>
-        <w:t xml:space="preserve"> --hostname </w:t>
-      </w:r>
-      <w:proofErr w:type="spellStart"/>
-      <w:r>
-        <w:rPr>
-          <w:lang w:val="en-US"/>
-        </w:rPr>
-        <w:t>altair</w:t>
-      </w:r>
-      <w:proofErr w:type="spellEnd"/>
-      <w:r>
-        <w:rPr>
-          <w:lang w:val="en-US"/>
-        </w:rPr>
-        <w:t xml:space="preserve"> -p 80:80 -e LANG=C.UTF-8 -it </w:t>
-      </w:r>
-      <w:proofErr w:type="spellStart"/>
-      <w:proofErr w:type="gramStart"/>
-      <w:r>
-        <w:rPr>
-          <w:lang w:val="en-US"/>
-        </w:rPr>
-        <w:t>debian:latest</w:t>
-      </w:r>
-      <w:proofErr w:type="spellEnd"/>
-      <w:proofErr w:type="gramEnd"/>
-      <w:r>
-        <w:rPr>
-          <w:lang w:val="en-US"/>
-        </w:rPr>
-        <w:t xml:space="preserve"> /bin/bash -l</w:t>
+        <w:t>docker run --name pruebasDebian --hostname altair -p 80:80 -e LANG=C.UTF-8 -it debian:latest /bin/bash -l</w:t>
       </w:r>
     </w:p>
     <w:p>
@@ -95,70 +51,29 @@
       </w:pPr>
     </w:p>
     <w:p>
-      <w:pPr>
-        <w:rPr>
-          <w:lang w:val="en-US"/>
-        </w:rPr>
-      </w:pPr>
-      <w:proofErr w:type="spellStart"/>
       <w:r>
-        <w:rPr>
-          <w:lang w:val="en-US"/>
-        </w:rPr>
-        <w:t>despues</w:t>
+        <w:t>despues instalo apache</w:t>
       </w:r>
-      <w:proofErr w:type="spellEnd"/>
-      <w:r>
-        <w:rPr>
-          <w:lang w:val="en-US"/>
-        </w:rPr>
-        <w:t xml:space="preserve"> </w:t>
-      </w:r>
-      <w:proofErr w:type="spellStart"/>
-      <w:r>
-        <w:rPr>
-          <w:lang w:val="en-US"/>
-        </w:rPr>
-        <w:t>instalo</w:t>
-      </w:r>
-      <w:proofErr w:type="spellEnd"/>
-      <w:r>
-        <w:rPr>
-          <w:lang w:val="en-US"/>
-        </w:rPr>
-        <w:t xml:space="preserve"> </w:t>
-      </w:r>
-      <w:proofErr w:type="spellStart"/>
-      <w:r>
-        <w:rPr>
-          <w:lang w:val="en-US"/>
-        </w:rPr>
-        <w:t>apache</w:t>
-      </w:r>
-      <w:proofErr w:type="spellEnd"/>
-    </w:p>
-    <w:p>
-      <w:pPr>
-        <w:rPr>
-          <w:lang w:val="en-US"/>
+    </w:p>
+    <w:p>
+      <w:pPr>
+        <w:rPr>
+          <w:rStyle w:val="Hipervnculo"/>
         </w:rPr>
       </w:pPr>
       <w:hyperlink r:id="rId5" w:history="1">
         <w:r>
           <w:rPr>
             <w:rStyle w:val="Hipervnculo"/>
-            <w:lang w:val="en-US"/>
           </w:rPr>
           <w:t>https://www.digitalocean.com/community/tutorials/how-to-install-the-apache-web-server-on-debian-11</w:t>
         </w:r>
       </w:hyperlink>
     </w:p>
     <w:p>
-      <w:pPr>
-        <w:rPr>
-          <w:lang w:val="en-US"/>
-        </w:rPr>
-      </w:pPr>
+      <w:r>
+        <w:t>Tambien instalo php con:</w:t>
+      </w:r>
     </w:p>
     <w:p>
       <w:pPr>
@@ -186,11 +101,23 @@
           <w:kern w:val="0"/>
           <w:sz w:val="20"/>
           <w:szCs w:val="20"/>
-          <w:lang w:val="en-US" w:eastAsia="es-ES"/>
-          <w14:ligatures w14:val="none"/>
-        </w:rPr>
-      </w:pPr>
-    </w:p>
+          <w:lang w:eastAsia="es-ES"/>
+          <w14:ligatures w14:val="none"/>
+        </w:rPr>
+      </w:pPr>
+      <w:r>
+        <w:rPr>
+          <w:rFonts w:ascii="Courier New" w:eastAsia="Times New Roman" w:hAnsi="Courier New" w:cs="Courier New"/>
+          <w:kern w:val="0"/>
+          <w:sz w:val="20"/>
+          <w:szCs w:val="20"/>
+          <w:lang w:eastAsia="es-ES"/>
+          <w14:ligatures w14:val="none"/>
+        </w:rPr>
+        <w:t>sudo apt-get install php libapache2-mod-php</w:t>
+      </w:r>
+    </w:p>
+    <w:p/>
     <w:p>
       <w:pPr>
         <w:tabs>
@@ -221,52 +148,6 @@
           <w14:ligatures w14:val="none"/>
         </w:rPr>
       </w:pPr>
-      <w:r>
-        <w:rPr>
-          <w:rFonts w:ascii="Courier New" w:eastAsia="Times New Roman" w:hAnsi="Courier New" w:cs="Courier New"/>
-          <w:kern w:val="0"/>
-          <w:sz w:val="20"/>
-          <w:szCs w:val="20"/>
-          <w:lang w:eastAsia="es-ES"/>
-          <w14:ligatures w14:val="none"/>
-        </w:rPr>
-        <w:t xml:space="preserve">Subido el </w:t>
-      </w:r>
-      <w:proofErr w:type="spellStart"/>
-      <w:r>
-        <w:rPr>
-          <w:rFonts w:ascii="Courier New" w:eastAsia="Times New Roman" w:hAnsi="Courier New" w:cs="Courier New"/>
-          <w:kern w:val="0"/>
-          <w:sz w:val="20"/>
-          <w:szCs w:val="20"/>
-          <w:lang w:eastAsia="es-ES"/>
-          <w14:ligatures w14:val="none"/>
-        </w:rPr>
-        <w:t>docker</w:t>
-      </w:r>
-      <w:proofErr w:type="spellEnd"/>
-      <w:r>
-        <w:rPr>
-          <w:rFonts w:ascii="Courier New" w:eastAsia="Times New Roman" w:hAnsi="Courier New" w:cs="Courier New"/>
-          <w:kern w:val="0"/>
-          <w:sz w:val="20"/>
-          <w:szCs w:val="20"/>
-          <w:lang w:eastAsia="es-ES"/>
-          <w14:ligatures w14:val="none"/>
-        </w:rPr>
-        <w:t xml:space="preserve"> a</w:t>
-      </w:r>
-      <w:r>
-        <w:rPr>
-          <w:rFonts w:ascii="Courier New" w:eastAsia="Times New Roman" w:hAnsi="Courier New" w:cs="Courier New"/>
-          <w:kern w:val="0"/>
-          <w:sz w:val="20"/>
-          <w:szCs w:val="20"/>
-          <w:lang w:eastAsia="es-ES"/>
-          <w14:ligatures w14:val="none"/>
-        </w:rPr>
-        <w:t>l repo</w:t>
-      </w:r>
     </w:p>
     <w:p>
       <w:pPr>
@@ -298,7 +179,6 @@
           <w14:ligatures w14:val="none"/>
         </w:rPr>
       </w:pPr>
-      <w:proofErr w:type="spellStart"/>
       <w:r>
         <w:rPr>
           <w:rFonts w:ascii="Courier New" w:eastAsia="Times New Roman" w:hAnsi="Courier New" w:cs="Courier New"/>
@@ -308,9 +188,8 @@
           <w:lang w:eastAsia="es-ES"/>
           <w14:ligatures w14:val="none"/>
         </w:rPr>
-        <w:t>docker</w:t>
+        <w:t>Subido el docker a</w:t>
       </w:r>
-      <w:proofErr w:type="spellEnd"/>
       <w:r>
         <w:rPr>
           <w:rFonts w:ascii="Courier New" w:eastAsia="Times New Roman" w:hAnsi="Courier New" w:cs="Courier New"/>
@@ -320,69 +199,8 @@
           <w:lang w:eastAsia="es-ES"/>
           <w14:ligatures w14:val="none"/>
         </w:rPr>
-        <w:t xml:space="preserve"> </w:t>
+        <w:t>l repo</w:t>
       </w:r>
-      <w:proofErr w:type="spellStart"/>
-      <w:r>
-        <w:rPr>
-          <w:rFonts w:ascii="Courier New" w:eastAsia="Times New Roman" w:hAnsi="Courier New" w:cs="Courier New"/>
-          <w:kern w:val="0"/>
-          <w:sz w:val="20"/>
-          <w:szCs w:val="20"/>
-          <w:lang w:eastAsia="es-ES"/>
-          <w14:ligatures w14:val="none"/>
-        </w:rPr>
-        <w:t>commit</w:t>
-      </w:r>
-      <w:proofErr w:type="spellEnd"/>
-      <w:r>
-        <w:rPr>
-          <w:rFonts w:ascii="Courier New" w:eastAsia="Times New Roman" w:hAnsi="Courier New" w:cs="Courier New"/>
-          <w:kern w:val="0"/>
-          <w:sz w:val="20"/>
-          <w:szCs w:val="20"/>
-          <w:lang w:eastAsia="es-ES"/>
-          <w14:ligatures w14:val="none"/>
-        </w:rPr>
-        <w:t xml:space="preserve"> </w:t>
-      </w:r>
-      <w:proofErr w:type="spellStart"/>
-      <w:r>
-        <w:rPr>
-          <w:rFonts w:ascii="Courier New" w:eastAsia="Times New Roman" w:hAnsi="Courier New" w:cs="Courier New"/>
-          <w:kern w:val="0"/>
-          <w:sz w:val="20"/>
-          <w:szCs w:val="20"/>
-          <w:lang w:eastAsia="es-ES"/>
-          <w14:ligatures w14:val="none"/>
-        </w:rPr>
-        <w:t>pruebasDebian</w:t>
-      </w:r>
-      <w:proofErr w:type="spellEnd"/>
-      <w:r>
-        <w:rPr>
-          <w:rFonts w:ascii="Courier New" w:eastAsia="Times New Roman" w:hAnsi="Courier New" w:cs="Courier New"/>
-          <w:kern w:val="0"/>
-          <w:sz w:val="20"/>
-          <w:szCs w:val="20"/>
-          <w:lang w:eastAsia="es-ES"/>
-          <w14:ligatures w14:val="none"/>
-        </w:rPr>
-        <w:t xml:space="preserve"> ibantxu12/</w:t>
-      </w:r>
-      <w:proofErr w:type="spellStart"/>
-      <w:r>
-        <w:rPr>
-          <w:rFonts w:ascii="Courier New" w:eastAsia="Times New Roman" w:hAnsi="Courier New" w:cs="Courier New"/>
-          <w:kern w:val="0"/>
-          <w:sz w:val="20"/>
-          <w:szCs w:val="20"/>
-          <w:lang w:eastAsia="es-ES"/>
-          <w14:ligatures w14:val="none"/>
-        </w:rPr>
-        <w:t>debian_vulnerable</w:t>
-      </w:r>
-      <w:proofErr w:type="spellEnd"/>
     </w:p>
     <w:p>
       <w:pPr>
@@ -414,6 +232,17 @@
           <w14:ligatures w14:val="none"/>
         </w:rPr>
       </w:pPr>
+      <w:r>
+        <w:rPr>
+          <w:rFonts w:ascii="Courier New" w:eastAsia="Times New Roman" w:hAnsi="Courier New" w:cs="Courier New"/>
+          <w:kern w:val="0"/>
+          <w:sz w:val="20"/>
+          <w:szCs w:val="20"/>
+          <w:lang w:eastAsia="es-ES"/>
+          <w14:ligatures w14:val="none"/>
+        </w:rPr>
+        <w:t>docker commit pruebasDebian ibantxu12/debian_vulnerable</w:t>
+      </w:r>
     </w:p>
     <w:p>
       <w:pPr>
@@ -538,6 +367,17 @@
           <w14:ligatures w14:val="none"/>
         </w:rPr>
       </w:pPr>
+      <w:r>
+        <w:rPr>
+          <w:rFonts w:ascii="Courier New" w:eastAsia="Times New Roman" w:hAnsi="Courier New" w:cs="Courier New"/>
+          <w:kern w:val="0"/>
+          <w:sz w:val="20"/>
+          <w:szCs w:val="20"/>
+          <w:lang w:eastAsia="es-ES"/>
+          <w14:ligatures w14:val="none"/>
+        </w:rPr>
+        <w:t>Primer problema que me encuentro es como instalar las bases de datos en el servidor. Mi idea principal era crear una red con otra maquina y su base de datos</w:t>
+      </w:r>
     </w:p>
     <w:p>
       <w:pPr>
@@ -596,7 +436,100 @@
           <w:kern w:val="0"/>
           <w:sz w:val="20"/>
           <w:szCs w:val="20"/>
-          <w:lang w:val="en-US" w:eastAsia="es-ES"/>
+          <w:lang w:eastAsia="es-ES"/>
+          <w14:ligatures w14:val="none"/>
+        </w:rPr>
+      </w:pPr>
+    </w:p>
+    <w:p>
+      <w:pPr>
+        <w:tabs>
+          <w:tab w:val="left" w:pos="916"/>
+          <w:tab w:val="left" w:pos="1832"/>
+          <w:tab w:val="left" w:pos="2748"/>
+          <w:tab w:val="left" w:pos="3664"/>
+          <w:tab w:val="left" w:pos="4580"/>
+          <w:tab w:val="left" w:pos="5496"/>
+          <w:tab w:val="left" w:pos="6412"/>
+          <w:tab w:val="left" w:pos="7328"/>
+          <w:tab w:val="left" w:pos="8244"/>
+          <w:tab w:val="left" w:pos="9160"/>
+          <w:tab w:val="left" w:pos="10076"/>
+          <w:tab w:val="left" w:pos="10992"/>
+          <w:tab w:val="left" w:pos="11908"/>
+          <w:tab w:val="left" w:pos="12824"/>
+          <w:tab w:val="left" w:pos="13740"/>
+          <w:tab w:val="left" w:pos="14656"/>
+        </w:tabs>
+        <w:spacing w:after="0" w:line="240" w:lineRule="auto"/>
+        <w:rPr>
+          <w:rFonts w:ascii="Courier New" w:eastAsia="Times New Roman" w:hAnsi="Courier New" w:cs="Courier New"/>
+          <w:kern w:val="0"/>
+          <w:sz w:val="20"/>
+          <w:szCs w:val="20"/>
+          <w:lang w:eastAsia="es-ES"/>
+          <w14:ligatures w14:val="none"/>
+        </w:rPr>
+      </w:pPr>
+    </w:p>
+    <w:p>
+      <w:pPr>
+        <w:tabs>
+          <w:tab w:val="left" w:pos="916"/>
+          <w:tab w:val="left" w:pos="1832"/>
+          <w:tab w:val="left" w:pos="2748"/>
+          <w:tab w:val="left" w:pos="3664"/>
+          <w:tab w:val="left" w:pos="4580"/>
+          <w:tab w:val="left" w:pos="5496"/>
+          <w:tab w:val="left" w:pos="6412"/>
+          <w:tab w:val="left" w:pos="7328"/>
+          <w:tab w:val="left" w:pos="8244"/>
+          <w:tab w:val="left" w:pos="9160"/>
+          <w:tab w:val="left" w:pos="10076"/>
+          <w:tab w:val="left" w:pos="10992"/>
+          <w:tab w:val="left" w:pos="11908"/>
+          <w:tab w:val="left" w:pos="12824"/>
+          <w:tab w:val="left" w:pos="13740"/>
+          <w:tab w:val="left" w:pos="14656"/>
+        </w:tabs>
+        <w:spacing w:after="0" w:line="240" w:lineRule="auto"/>
+        <w:rPr>
+          <w:rFonts w:ascii="Courier New" w:eastAsia="Times New Roman" w:hAnsi="Courier New" w:cs="Courier New"/>
+          <w:kern w:val="0"/>
+          <w:sz w:val="20"/>
+          <w:szCs w:val="20"/>
+          <w:lang w:eastAsia="es-ES"/>
+          <w14:ligatures w14:val="none"/>
+        </w:rPr>
+      </w:pPr>
+    </w:p>
+    <w:p>
+      <w:pPr>
+        <w:tabs>
+          <w:tab w:val="left" w:pos="916"/>
+          <w:tab w:val="left" w:pos="1832"/>
+          <w:tab w:val="left" w:pos="2748"/>
+          <w:tab w:val="left" w:pos="3664"/>
+          <w:tab w:val="left" w:pos="4580"/>
+          <w:tab w:val="left" w:pos="5496"/>
+          <w:tab w:val="left" w:pos="6412"/>
+          <w:tab w:val="left" w:pos="7328"/>
+          <w:tab w:val="left" w:pos="8244"/>
+          <w:tab w:val="left" w:pos="9160"/>
+          <w:tab w:val="left" w:pos="10076"/>
+          <w:tab w:val="left" w:pos="10992"/>
+          <w:tab w:val="left" w:pos="11908"/>
+          <w:tab w:val="left" w:pos="12824"/>
+          <w:tab w:val="left" w:pos="13740"/>
+          <w:tab w:val="left" w:pos="14656"/>
+        </w:tabs>
+        <w:spacing w:after="0" w:line="240" w:lineRule="auto"/>
+        <w:rPr>
+          <w:rFonts w:ascii="Courier New" w:eastAsia="Times New Roman" w:hAnsi="Courier New" w:cs="Courier New"/>
+          <w:kern w:val="0"/>
+          <w:sz w:val="20"/>
+          <w:szCs w:val="20"/>
+          <w:lang w:eastAsia="es-ES"/>
           <w14:ligatures w14:val="none"/>
         </w:rPr>
       </w:pPr>
@@ -606,88 +539,111 @@
           <w:kern w:val="0"/>
           <w:sz w:val="20"/>
           <w:szCs w:val="20"/>
-          <w:lang w:val="en-US" w:eastAsia="es-ES"/>
-          <w14:ligatures w14:val="none"/>
-        </w:rPr>
-        <w:t>["/</w:t>
+          <w:lang w:eastAsia="es-ES"/>
+          <w14:ligatures w14:val="none"/>
+        </w:rPr>
+        <w:t>He pasado un momento a la parte de escalada de privilegios, con wget me he descargado el index de ctfobins para los archivos suid y sudo, luego he filtrado para que aparezcan solo los nombres de los archivos con grep, y por último e creado un script que busca todos esos nombres en la maquina con find, lo he ejecutado en mi maquina debian y he filtrado todos los archivos que no nos sirven, los de la carpeta /proc/ por ejemplo.</w:t>
       </w:r>
-      <w:proofErr w:type="spellStart"/>
+    </w:p>
+    <w:p>
+      <w:pPr>
+        <w:tabs>
+          <w:tab w:val="left" w:pos="916"/>
+          <w:tab w:val="left" w:pos="1832"/>
+          <w:tab w:val="left" w:pos="2748"/>
+          <w:tab w:val="left" w:pos="3664"/>
+          <w:tab w:val="left" w:pos="4580"/>
+          <w:tab w:val="left" w:pos="5496"/>
+          <w:tab w:val="left" w:pos="6412"/>
+          <w:tab w:val="left" w:pos="7328"/>
+          <w:tab w:val="left" w:pos="8244"/>
+          <w:tab w:val="left" w:pos="9160"/>
+          <w:tab w:val="left" w:pos="10076"/>
+          <w:tab w:val="left" w:pos="10992"/>
+          <w:tab w:val="left" w:pos="11908"/>
+          <w:tab w:val="left" w:pos="12824"/>
+          <w:tab w:val="left" w:pos="13740"/>
+          <w:tab w:val="left" w:pos="14656"/>
+        </w:tabs>
+        <w:spacing w:after="0" w:line="240" w:lineRule="auto"/>
+        <w:rPr>
+          <w:rFonts w:ascii="Courier New" w:eastAsia="Times New Roman" w:hAnsi="Courier New" w:cs="Courier New"/>
+          <w:kern w:val="0"/>
+          <w:sz w:val="20"/>
+          <w:szCs w:val="20"/>
+          <w:lang w:eastAsia="es-ES"/>
+          <w14:ligatures w14:val="none"/>
+        </w:rPr>
+      </w:pPr>
       <w:r>
         <w:rPr>
-          <w:rFonts w:ascii="Courier New" w:eastAsia="Times New Roman" w:hAnsi="Courier New" w:cs="Courier New"/>
-          <w:kern w:val="0"/>
-          <w:sz w:val="20"/>
-          <w:szCs w:val="20"/>
-          <w:lang w:val="en-US" w:eastAsia="es-ES"/>
-          <w14:ligatures w14:val="none"/>
-        </w:rPr>
-        <w:t>usr</w:t>
+          <w:noProof/>
+        </w:rPr>
+        <w:drawing>
+          <wp:inline distT="0" distB="0" distL="0" distR="0" wp14:anchorId="0708DFA6" wp14:editId="7A789E6B">
+            <wp:extent cx="5105400" cy="2152650"/>
+            <wp:effectExtent l="0" t="0" r="0" b="0"/>
+            <wp:docPr id="896421305" name="Imagen 1" descr="Pantalla negra con letras blancas&#10;&#10;Descripción generada automáticamente"/>
+            <wp:cNvGraphicFramePr>
+              <a:graphicFrameLocks xmlns:a="http://schemas.openxmlformats.org/drawingml/2006/main" noChangeAspect="1"/>
+            </wp:cNvGraphicFramePr>
+            <a:graphic xmlns:a="http://schemas.openxmlformats.org/drawingml/2006/main">
+              <a:graphicData uri="http://schemas.openxmlformats.org/drawingml/2006/picture">
+                <pic:pic xmlns:pic="http://schemas.openxmlformats.org/drawingml/2006/picture">
+                  <pic:nvPicPr>
+                    <pic:cNvPr id="896421305" name="Imagen 1" descr="Pantalla negra con letras blancas&#10;&#10;Descripción generada automáticamente"/>
+                    <pic:cNvPicPr/>
+                  </pic:nvPicPr>
+                  <pic:blipFill>
+                    <a:blip r:embed="rId6"/>
+                    <a:stretch>
+                      <a:fillRect/>
+                    </a:stretch>
+                  </pic:blipFill>
+                  <pic:spPr>
+                    <a:xfrm>
+                      <a:off x="0" y="0"/>
+                      <a:ext cx="5105400" cy="2152650"/>
+                    </a:xfrm>
+                    <a:prstGeom prst="rect">
+                      <a:avLst/>
+                    </a:prstGeom>
+                  </pic:spPr>
+                </pic:pic>
+              </a:graphicData>
+            </a:graphic>
+          </wp:inline>
+        </w:drawing>
       </w:r>
-      <w:proofErr w:type="spellEnd"/>
-      <w:r>
-        <w:rPr>
-          <w:rFonts w:ascii="Courier New" w:eastAsia="Times New Roman" w:hAnsi="Courier New" w:cs="Courier New"/>
-          <w:kern w:val="0"/>
-          <w:sz w:val="20"/>
-          <w:szCs w:val="20"/>
-          <w:lang w:val="en-US" w:eastAsia="es-ES"/>
-          <w14:ligatures w14:val="none"/>
-        </w:rPr>
-        <w:t>/</w:t>
-      </w:r>
-      <w:proofErr w:type="spellStart"/>
-      <w:r>
-        <w:rPr>
-          <w:rFonts w:ascii="Courier New" w:eastAsia="Times New Roman" w:hAnsi="Courier New" w:cs="Courier New"/>
-          <w:kern w:val="0"/>
-          <w:sz w:val="20"/>
-          <w:szCs w:val="20"/>
-          <w:lang w:val="en-US" w:eastAsia="es-ES"/>
-          <w14:ligatures w14:val="none"/>
-        </w:rPr>
-        <w:t>sbin</w:t>
-      </w:r>
-      <w:proofErr w:type="spellEnd"/>
-      <w:r>
-        <w:rPr>
-          <w:rFonts w:ascii="Courier New" w:eastAsia="Times New Roman" w:hAnsi="Courier New" w:cs="Courier New"/>
-          <w:kern w:val="0"/>
-          <w:sz w:val="20"/>
-          <w:szCs w:val="20"/>
-          <w:lang w:val="en-US" w:eastAsia="es-ES"/>
-          <w14:ligatures w14:val="none"/>
-        </w:rPr>
-        <w:t>/</w:t>
-      </w:r>
-      <w:proofErr w:type="spellStart"/>
-      <w:r>
-        <w:rPr>
-          <w:rFonts w:ascii="Courier New" w:eastAsia="Times New Roman" w:hAnsi="Courier New" w:cs="Courier New"/>
-          <w:kern w:val="0"/>
-          <w:sz w:val="20"/>
-          <w:szCs w:val="20"/>
-          <w:lang w:val="en-US" w:eastAsia="es-ES"/>
-          <w14:ligatures w14:val="none"/>
-        </w:rPr>
-        <w:t>apachectl</w:t>
-      </w:r>
-      <w:proofErr w:type="spellEnd"/>
-      <w:r>
-        <w:rPr>
-          <w:rFonts w:ascii="Courier New" w:eastAsia="Times New Roman" w:hAnsi="Courier New" w:cs="Courier New"/>
-          <w:kern w:val="0"/>
-          <w:sz w:val="20"/>
-          <w:szCs w:val="20"/>
-          <w:lang w:val="en-US" w:eastAsia="es-ES"/>
-          <w14:ligatures w14:val="none"/>
-        </w:rPr>
-        <w:t>", "-D", "FOREGROUND"]</w:t>
-      </w:r>
-    </w:p>
-    <w:p>
-      <w:pPr>
-        <w:rPr>
-          <w:lang w:val="en-US"/>
+    </w:p>
+    <w:p>
+      <w:pPr>
+        <w:tabs>
+          <w:tab w:val="left" w:pos="916"/>
+          <w:tab w:val="left" w:pos="1832"/>
+          <w:tab w:val="left" w:pos="2748"/>
+          <w:tab w:val="left" w:pos="3664"/>
+          <w:tab w:val="left" w:pos="4580"/>
+          <w:tab w:val="left" w:pos="5496"/>
+          <w:tab w:val="left" w:pos="6412"/>
+          <w:tab w:val="left" w:pos="7328"/>
+          <w:tab w:val="left" w:pos="8244"/>
+          <w:tab w:val="left" w:pos="9160"/>
+          <w:tab w:val="left" w:pos="10076"/>
+          <w:tab w:val="left" w:pos="10992"/>
+          <w:tab w:val="left" w:pos="11908"/>
+          <w:tab w:val="left" w:pos="12824"/>
+          <w:tab w:val="left" w:pos="13740"/>
+          <w:tab w:val="left" w:pos="14656"/>
+        </w:tabs>
+        <w:spacing w:after="0" w:line="240" w:lineRule="auto"/>
+        <w:rPr>
+          <w:rFonts w:ascii="Courier New" w:eastAsia="Times New Roman" w:hAnsi="Courier New" w:cs="Courier New"/>
+          <w:kern w:val="0"/>
+          <w:sz w:val="20"/>
+          <w:szCs w:val="20"/>
+          <w:lang w:eastAsia="es-ES"/>
+          <w14:ligatures w14:val="none"/>
         </w:rPr>
       </w:pPr>
     </w:p>

</xml_diff>

<commit_message>
3 Bases de datos aleatoriasy usuarios aleatorios
</commit_message>
<xml_diff>
--- a/memoria/apuntesMemoria.docx
+++ b/memoria/apuntesMemoria.docx
@@ -646,6 +646,145 @@
           <w14:ligatures w14:val="none"/>
         </w:rPr>
       </w:pPr>
+    </w:p>
+    <w:p>
+      <w:pPr>
+        <w:tabs>
+          <w:tab w:val="left" w:pos="916"/>
+          <w:tab w:val="left" w:pos="1832"/>
+          <w:tab w:val="left" w:pos="2748"/>
+          <w:tab w:val="left" w:pos="3664"/>
+          <w:tab w:val="left" w:pos="4580"/>
+          <w:tab w:val="left" w:pos="5496"/>
+          <w:tab w:val="left" w:pos="6412"/>
+          <w:tab w:val="left" w:pos="7328"/>
+          <w:tab w:val="left" w:pos="8244"/>
+          <w:tab w:val="left" w:pos="9160"/>
+          <w:tab w:val="left" w:pos="10076"/>
+          <w:tab w:val="left" w:pos="10992"/>
+          <w:tab w:val="left" w:pos="11908"/>
+          <w:tab w:val="left" w:pos="12824"/>
+          <w:tab w:val="left" w:pos="13740"/>
+          <w:tab w:val="left" w:pos="14656"/>
+        </w:tabs>
+        <w:spacing w:after="0" w:line="240" w:lineRule="auto"/>
+        <w:rPr>
+          <w:rFonts w:ascii="Courier New" w:eastAsia="Times New Roman" w:hAnsi="Courier New" w:cs="Courier New"/>
+          <w:kern w:val="0"/>
+          <w:sz w:val="20"/>
+          <w:szCs w:val="20"/>
+          <w:lang w:eastAsia="es-ES"/>
+          <w14:ligatures w14:val="none"/>
+        </w:rPr>
+      </w:pPr>
+    </w:p>
+    <w:p>
+      <w:pPr>
+        <w:tabs>
+          <w:tab w:val="left" w:pos="916"/>
+          <w:tab w:val="left" w:pos="1832"/>
+          <w:tab w:val="left" w:pos="2748"/>
+          <w:tab w:val="left" w:pos="3664"/>
+          <w:tab w:val="left" w:pos="4580"/>
+          <w:tab w:val="left" w:pos="5496"/>
+          <w:tab w:val="left" w:pos="6412"/>
+          <w:tab w:val="left" w:pos="7328"/>
+          <w:tab w:val="left" w:pos="8244"/>
+          <w:tab w:val="left" w:pos="9160"/>
+          <w:tab w:val="left" w:pos="10076"/>
+          <w:tab w:val="left" w:pos="10992"/>
+          <w:tab w:val="left" w:pos="11908"/>
+          <w:tab w:val="left" w:pos="12824"/>
+          <w:tab w:val="left" w:pos="13740"/>
+          <w:tab w:val="left" w:pos="14656"/>
+        </w:tabs>
+        <w:spacing w:after="0" w:line="240" w:lineRule="auto"/>
+        <w:rPr>
+          <w:rFonts w:ascii="Courier New" w:eastAsia="Times New Roman" w:hAnsi="Courier New" w:cs="Courier New"/>
+          <w:kern w:val="0"/>
+          <w:sz w:val="20"/>
+          <w:szCs w:val="20"/>
+          <w:lang w:eastAsia="es-ES"/>
+          <w14:ligatures w14:val="none"/>
+        </w:rPr>
+      </w:pPr>
+    </w:p>
+    <w:p>
+      <w:pPr>
+        <w:tabs>
+          <w:tab w:val="left" w:pos="916"/>
+          <w:tab w:val="left" w:pos="1832"/>
+          <w:tab w:val="left" w:pos="2748"/>
+          <w:tab w:val="left" w:pos="3664"/>
+          <w:tab w:val="left" w:pos="4580"/>
+          <w:tab w:val="left" w:pos="5496"/>
+          <w:tab w:val="left" w:pos="6412"/>
+          <w:tab w:val="left" w:pos="7328"/>
+          <w:tab w:val="left" w:pos="8244"/>
+          <w:tab w:val="left" w:pos="9160"/>
+          <w:tab w:val="left" w:pos="10076"/>
+          <w:tab w:val="left" w:pos="10992"/>
+          <w:tab w:val="left" w:pos="11908"/>
+          <w:tab w:val="left" w:pos="12824"/>
+          <w:tab w:val="left" w:pos="13740"/>
+          <w:tab w:val="left" w:pos="14656"/>
+        </w:tabs>
+        <w:spacing w:after="0" w:line="240" w:lineRule="auto"/>
+        <w:rPr>
+          <w:rFonts w:ascii="Courier New" w:eastAsia="Times New Roman" w:hAnsi="Courier New" w:cs="Courier New"/>
+          <w:kern w:val="0"/>
+          <w:sz w:val="20"/>
+          <w:szCs w:val="20"/>
+          <w:u w:val="single"/>
+          <w:lang w:eastAsia="es-ES"/>
+          <w14:ligatures w14:val="none"/>
+        </w:rPr>
+      </w:pPr>
+      <w:r>
+        <w:rPr>
+          <w:rFonts w:ascii="Courier New" w:eastAsia="Times New Roman" w:hAnsi="Courier New" w:cs="Courier New"/>
+          <w:kern w:val="0"/>
+          <w:sz w:val="20"/>
+          <w:szCs w:val="20"/>
+          <w:lang w:eastAsia="es-ES"/>
+          <w14:ligatures w14:val="none"/>
+        </w:rPr>
+        <w:t>Me estoy encontrando con muchos problemas para instalar mariadb.</w:t>
+      </w:r>
+      <w:r>
+        <w:rPr>
+          <w:rFonts w:ascii="Courier New" w:eastAsia="Times New Roman" w:hAnsi="Courier New" w:cs="Courier New"/>
+          <w:kern w:val="0"/>
+          <w:sz w:val="20"/>
+          <w:szCs w:val="20"/>
+          <w:lang w:eastAsia="es-ES"/>
+          <w14:ligatures w14:val="none"/>
+        </w:rPr>
+        <w:t xml:space="preserve"> He tenido que </w:t>
+      </w:r>
+      <w:r>
+        <w:rPr>
+          <w:rFonts w:ascii="Courier New" w:eastAsia="Times New Roman" w:hAnsi="Courier New" w:cs="Courier New"/>
+          <w:kern w:val="0"/>
+          <w:sz w:val="20"/>
+          <w:szCs w:val="20"/>
+          <w:lang w:eastAsia="es-ES"/>
+          <w14:ligatures w14:val="none"/>
+        </w:rPr>
+        <w:t xml:space="preserve">crear un usuario y darle los permisos necesarios en varias carpetas </w:t>
+      </w:r>
+      <w:r>
+        <w:rPr>
+          <w:rFonts w:ascii="Courier New" w:eastAsia="Times New Roman" w:hAnsi="Courier New" w:cs="Courier New"/>
+          <w:kern w:val="0"/>
+          <w:sz w:val="20"/>
+          <w:szCs w:val="20"/>
+          <w:lang w:eastAsia="es-ES"/>
+          <w14:ligatures w14:val="none"/>
+        </w:rPr>
+        <w:lastRenderedPageBreak/>
+        <w:t>para poder ejecutar el comando mysqld, ya que systemctl en Docker no funciona bien.</w:t>
+      </w:r>
     </w:p>
     <w:sectPr>
       <w:pgSz w:w="11906" w:h="16838"/>

</xml_diff>

<commit_message>
Posivilidad de varias maquinas y fallos soliucionados
</commit_message>
<xml_diff>
--- a/memoria/apuntesMemoria.docx
+++ b/memoria/apuntesMemoria.docx
@@ -17,7 +17,49 @@
         <w:rPr>
           <w:lang w:val="en-US"/>
         </w:rPr>
-        <w:t>docker run --name pruebasDebian --hostname altair -p 80:80 -e LANG=C.UTF-8 -it debian:latest /bin/bash -l</w:t>
+        <w:t xml:space="preserve">docker run --name </w:t>
+      </w:r>
+      <w:proofErr w:type="spellStart"/>
+      <w:r>
+        <w:rPr>
+          <w:lang w:val="en-US"/>
+        </w:rPr>
+        <w:t>pruebasDebian</w:t>
+      </w:r>
+      <w:proofErr w:type="spellEnd"/>
+      <w:r>
+        <w:rPr>
+          <w:lang w:val="en-US"/>
+        </w:rPr>
+        <w:t xml:space="preserve"> --hostname </w:t>
+      </w:r>
+      <w:proofErr w:type="spellStart"/>
+      <w:r>
+        <w:rPr>
+          <w:lang w:val="en-US"/>
+        </w:rPr>
+        <w:t>altair</w:t>
+      </w:r>
+      <w:proofErr w:type="spellEnd"/>
+      <w:r>
+        <w:rPr>
+          <w:lang w:val="en-US"/>
+        </w:rPr>
+        <w:t xml:space="preserve"> -p 80:80 -e LANG=C.UTF-8 -it </w:t>
+      </w:r>
+      <w:proofErr w:type="spellStart"/>
+      <w:r>
+        <w:rPr>
+          <w:lang w:val="en-US"/>
+        </w:rPr>
+        <w:t>debian:latest</w:t>
+      </w:r>
+      <w:proofErr w:type="spellEnd"/>
+      <w:r>
+        <w:rPr>
+          <w:lang w:val="en-US"/>
+        </w:rPr>
+        <w:t xml:space="preserve"> /bin/bash -l</w:t>
       </w:r>
     </w:p>
     <w:p>
@@ -51,8 +93,13 @@
       </w:pPr>
     </w:p>
     <w:p>
-      <w:r>
-        <w:t>despues instalo apache</w:t>
+      <w:proofErr w:type="spellStart"/>
+      <w:r>
+        <w:t>despues</w:t>
+      </w:r>
+      <w:proofErr w:type="spellEnd"/>
+      <w:r>
+        <w:t xml:space="preserve"> instalo apache</w:t>
       </w:r>
     </w:p>
     <w:p>
@@ -71,8 +118,21 @@
       </w:hyperlink>
     </w:p>
     <w:p>
-      <w:r>
-        <w:t>Tambien instalo php con:</w:t>
+      <w:proofErr w:type="spellStart"/>
+      <w:r>
+        <w:t>Tambien</w:t>
+      </w:r>
+      <w:proofErr w:type="spellEnd"/>
+      <w:r>
+        <w:t xml:space="preserve"> instalo </w:t>
+      </w:r>
+      <w:proofErr w:type="spellStart"/>
+      <w:r>
+        <w:t>php</w:t>
+      </w:r>
+      <w:proofErr w:type="spellEnd"/>
+      <w:r>
+        <w:t xml:space="preserve"> con:</w:t>
       </w:r>
     </w:p>
     <w:p>
@@ -114,7 +174,79 @@
           <w:lang w:eastAsia="es-ES"/>
           <w14:ligatures w14:val="none"/>
         </w:rPr>
-        <w:t>sudo apt-get install php libapache2-mod-php</w:t>
+        <w:t xml:space="preserve">sudo </w:t>
+      </w:r>
+      <w:proofErr w:type="spellStart"/>
+      <w:r>
+        <w:rPr>
+          <w:rFonts w:ascii="Courier New" w:eastAsia="Times New Roman" w:hAnsi="Courier New" w:cs="Courier New"/>
+          <w:kern w:val="0"/>
+          <w:sz w:val="20"/>
+          <w:szCs w:val="20"/>
+          <w:lang w:eastAsia="es-ES"/>
+          <w14:ligatures w14:val="none"/>
+        </w:rPr>
+        <w:t>apt-get</w:t>
+      </w:r>
+      <w:proofErr w:type="spellEnd"/>
+      <w:r>
+        <w:rPr>
+          <w:rFonts w:ascii="Courier New" w:eastAsia="Times New Roman" w:hAnsi="Courier New" w:cs="Courier New"/>
+          <w:kern w:val="0"/>
+          <w:sz w:val="20"/>
+          <w:szCs w:val="20"/>
+          <w:lang w:eastAsia="es-ES"/>
+          <w14:ligatures w14:val="none"/>
+        </w:rPr>
+        <w:t xml:space="preserve"> </w:t>
+      </w:r>
+      <w:proofErr w:type="spellStart"/>
+      <w:r>
+        <w:rPr>
+          <w:rFonts w:ascii="Courier New" w:eastAsia="Times New Roman" w:hAnsi="Courier New" w:cs="Courier New"/>
+          <w:kern w:val="0"/>
+          <w:sz w:val="20"/>
+          <w:szCs w:val="20"/>
+          <w:lang w:eastAsia="es-ES"/>
+          <w14:ligatures w14:val="none"/>
+        </w:rPr>
+        <w:t>install</w:t>
+      </w:r>
+      <w:proofErr w:type="spellEnd"/>
+      <w:r>
+        <w:rPr>
+          <w:rFonts w:ascii="Courier New" w:eastAsia="Times New Roman" w:hAnsi="Courier New" w:cs="Courier New"/>
+          <w:kern w:val="0"/>
+          <w:sz w:val="20"/>
+          <w:szCs w:val="20"/>
+          <w:lang w:eastAsia="es-ES"/>
+          <w14:ligatures w14:val="none"/>
+        </w:rPr>
+        <w:t xml:space="preserve"> </w:t>
+      </w:r>
+      <w:proofErr w:type="spellStart"/>
+      <w:r>
+        <w:rPr>
+          <w:rFonts w:ascii="Courier New" w:eastAsia="Times New Roman" w:hAnsi="Courier New" w:cs="Courier New"/>
+          <w:kern w:val="0"/>
+          <w:sz w:val="20"/>
+          <w:szCs w:val="20"/>
+          <w:lang w:eastAsia="es-ES"/>
+          <w14:ligatures w14:val="none"/>
+        </w:rPr>
+        <w:t>php</w:t>
+      </w:r>
+      <w:proofErr w:type="spellEnd"/>
+      <w:r>
+        <w:rPr>
+          <w:rFonts w:ascii="Courier New" w:eastAsia="Times New Roman" w:hAnsi="Courier New" w:cs="Courier New"/>
+          <w:kern w:val="0"/>
+          <w:sz w:val="20"/>
+          <w:szCs w:val="20"/>
+          <w:lang w:eastAsia="es-ES"/>
+          <w14:ligatures w14:val="none"/>
+        </w:rPr>
+        <w:t xml:space="preserve"> libapache2-mod-php</w:t>
       </w:r>
     </w:p>
     <w:p/>
@@ -188,7 +320,31 @@
           <w:lang w:eastAsia="es-ES"/>
           <w14:ligatures w14:val="none"/>
         </w:rPr>
-        <w:t>Subido el docker a</w:t>
+        <w:t xml:space="preserve">Subido el </w:t>
+      </w:r>
+      <w:proofErr w:type="spellStart"/>
+      <w:r>
+        <w:rPr>
+          <w:rFonts w:ascii="Courier New" w:eastAsia="Times New Roman" w:hAnsi="Courier New" w:cs="Courier New"/>
+          <w:kern w:val="0"/>
+          <w:sz w:val="20"/>
+          <w:szCs w:val="20"/>
+          <w:lang w:eastAsia="es-ES"/>
+          <w14:ligatures w14:val="none"/>
+        </w:rPr>
+        <w:t>docker</w:t>
+      </w:r>
+      <w:proofErr w:type="spellEnd"/>
+      <w:r>
+        <w:rPr>
+          <w:rFonts w:ascii="Courier New" w:eastAsia="Times New Roman" w:hAnsi="Courier New" w:cs="Courier New"/>
+          <w:kern w:val="0"/>
+          <w:sz w:val="20"/>
+          <w:szCs w:val="20"/>
+          <w:lang w:eastAsia="es-ES"/>
+          <w14:ligatures w14:val="none"/>
+        </w:rPr>
+        <w:t xml:space="preserve"> a</w:t>
       </w:r>
       <w:r>
         <w:rPr>
@@ -232,17 +388,91 @@
           <w14:ligatures w14:val="none"/>
         </w:rPr>
       </w:pPr>
-      <w:r>
-        <w:rPr>
-          <w:rFonts w:ascii="Courier New" w:eastAsia="Times New Roman" w:hAnsi="Courier New" w:cs="Courier New"/>
-          <w:kern w:val="0"/>
-          <w:sz w:val="20"/>
-          <w:szCs w:val="20"/>
-          <w:lang w:eastAsia="es-ES"/>
-          <w14:ligatures w14:val="none"/>
-        </w:rPr>
-        <w:t>docker commit pruebasDebian ibantxu12/debian_vulnerable</w:t>
-      </w:r>
+      <w:proofErr w:type="spellStart"/>
+      <w:r>
+        <w:rPr>
+          <w:rFonts w:ascii="Courier New" w:eastAsia="Times New Roman" w:hAnsi="Courier New" w:cs="Courier New"/>
+          <w:kern w:val="0"/>
+          <w:sz w:val="20"/>
+          <w:szCs w:val="20"/>
+          <w:lang w:eastAsia="es-ES"/>
+          <w14:ligatures w14:val="none"/>
+        </w:rPr>
+        <w:t>docker</w:t>
+      </w:r>
+      <w:proofErr w:type="spellEnd"/>
+      <w:r>
+        <w:rPr>
+          <w:rFonts w:ascii="Courier New" w:eastAsia="Times New Roman" w:hAnsi="Courier New" w:cs="Courier New"/>
+          <w:kern w:val="0"/>
+          <w:sz w:val="20"/>
+          <w:szCs w:val="20"/>
+          <w:lang w:eastAsia="es-ES"/>
+          <w14:ligatures w14:val="none"/>
+        </w:rPr>
+        <w:t xml:space="preserve"> </w:t>
+      </w:r>
+      <w:proofErr w:type="spellStart"/>
+      <w:r>
+        <w:rPr>
+          <w:rFonts w:ascii="Courier New" w:eastAsia="Times New Roman" w:hAnsi="Courier New" w:cs="Courier New"/>
+          <w:kern w:val="0"/>
+          <w:sz w:val="20"/>
+          <w:szCs w:val="20"/>
+          <w:lang w:eastAsia="es-ES"/>
+          <w14:ligatures w14:val="none"/>
+        </w:rPr>
+        <w:t>commit</w:t>
+      </w:r>
+      <w:proofErr w:type="spellEnd"/>
+      <w:r>
+        <w:rPr>
+          <w:rFonts w:ascii="Courier New" w:eastAsia="Times New Roman" w:hAnsi="Courier New" w:cs="Courier New"/>
+          <w:kern w:val="0"/>
+          <w:sz w:val="20"/>
+          <w:szCs w:val="20"/>
+          <w:lang w:eastAsia="es-ES"/>
+          <w14:ligatures w14:val="none"/>
+        </w:rPr>
+        <w:t xml:space="preserve"> </w:t>
+      </w:r>
+      <w:proofErr w:type="spellStart"/>
+      <w:r>
+        <w:rPr>
+          <w:rFonts w:ascii="Courier New" w:eastAsia="Times New Roman" w:hAnsi="Courier New" w:cs="Courier New"/>
+          <w:kern w:val="0"/>
+          <w:sz w:val="20"/>
+          <w:szCs w:val="20"/>
+          <w:lang w:eastAsia="es-ES"/>
+          <w14:ligatures w14:val="none"/>
+        </w:rPr>
+        <w:t>pruebasDebian</w:t>
+      </w:r>
+      <w:proofErr w:type="spellEnd"/>
+      <w:r>
+        <w:rPr>
+          <w:rFonts w:ascii="Courier New" w:eastAsia="Times New Roman" w:hAnsi="Courier New" w:cs="Courier New"/>
+          <w:kern w:val="0"/>
+          <w:sz w:val="20"/>
+          <w:szCs w:val="20"/>
+          <w:lang w:eastAsia="es-ES"/>
+          <w14:ligatures w14:val="none"/>
+        </w:rPr>
+        <w:t xml:space="preserve"> ibantxu12/</w:t>
+      </w:r>
+      <w:proofErr w:type="spellStart"/>
+      <w:r>
+        <w:rPr>
+          <w:rFonts w:ascii="Courier New" w:eastAsia="Times New Roman" w:hAnsi="Courier New" w:cs="Courier New"/>
+          <w:kern w:val="0"/>
+          <w:sz w:val="20"/>
+          <w:szCs w:val="20"/>
+          <w:lang w:eastAsia="es-ES"/>
+          <w14:ligatures w14:val="none"/>
+        </w:rPr>
+        <w:t>debian_vulnerable</w:t>
+      </w:r>
+      <w:proofErr w:type="spellEnd"/>
     </w:p>
     <w:p>
       <w:pPr>
@@ -542,7 +772,199 @@
           <w:lang w:eastAsia="es-ES"/>
           <w14:ligatures w14:val="none"/>
         </w:rPr>
-        <w:t>He pasado un momento a la parte de escalada de privilegios, con wget me he descargado el index de ctfobins para los archivos suid y sudo, luego he filtrado para que aparezcan solo los nombres de los archivos con grep, y por último e creado un script que busca todos esos nombres en la maquina con find, lo he ejecutado en mi maquina debian y he filtrado todos los archivos que no nos sirven, los de la carpeta /proc/ por ejemplo.</w:t>
+        <w:t xml:space="preserve">He pasado un momento a la parte de escalada de privilegios, con </w:t>
+      </w:r>
+      <w:proofErr w:type="spellStart"/>
+      <w:r>
+        <w:rPr>
+          <w:rFonts w:ascii="Courier New" w:eastAsia="Times New Roman" w:hAnsi="Courier New" w:cs="Courier New"/>
+          <w:kern w:val="0"/>
+          <w:sz w:val="20"/>
+          <w:szCs w:val="20"/>
+          <w:lang w:eastAsia="es-ES"/>
+          <w14:ligatures w14:val="none"/>
+        </w:rPr>
+        <w:t>wget</w:t>
+      </w:r>
+      <w:proofErr w:type="spellEnd"/>
+      <w:r>
+        <w:rPr>
+          <w:rFonts w:ascii="Courier New" w:eastAsia="Times New Roman" w:hAnsi="Courier New" w:cs="Courier New"/>
+          <w:kern w:val="0"/>
+          <w:sz w:val="20"/>
+          <w:szCs w:val="20"/>
+          <w:lang w:eastAsia="es-ES"/>
+          <w14:ligatures w14:val="none"/>
+        </w:rPr>
+        <w:t xml:space="preserve"> me he descargado el </w:t>
+      </w:r>
+      <w:proofErr w:type="spellStart"/>
+      <w:r>
+        <w:rPr>
+          <w:rFonts w:ascii="Courier New" w:eastAsia="Times New Roman" w:hAnsi="Courier New" w:cs="Courier New"/>
+          <w:kern w:val="0"/>
+          <w:sz w:val="20"/>
+          <w:szCs w:val="20"/>
+          <w:lang w:eastAsia="es-ES"/>
+          <w14:ligatures w14:val="none"/>
+        </w:rPr>
+        <w:t>index</w:t>
+      </w:r>
+      <w:proofErr w:type="spellEnd"/>
+      <w:r>
+        <w:rPr>
+          <w:rFonts w:ascii="Courier New" w:eastAsia="Times New Roman" w:hAnsi="Courier New" w:cs="Courier New"/>
+          <w:kern w:val="0"/>
+          <w:sz w:val="20"/>
+          <w:szCs w:val="20"/>
+          <w:lang w:eastAsia="es-ES"/>
+          <w14:ligatures w14:val="none"/>
+        </w:rPr>
+        <w:t xml:space="preserve"> de </w:t>
+      </w:r>
+      <w:proofErr w:type="spellStart"/>
+      <w:r>
+        <w:rPr>
+          <w:rFonts w:ascii="Courier New" w:eastAsia="Times New Roman" w:hAnsi="Courier New" w:cs="Courier New"/>
+          <w:kern w:val="0"/>
+          <w:sz w:val="20"/>
+          <w:szCs w:val="20"/>
+          <w:lang w:eastAsia="es-ES"/>
+          <w14:ligatures w14:val="none"/>
+        </w:rPr>
+        <w:t>ctfobins</w:t>
+      </w:r>
+      <w:proofErr w:type="spellEnd"/>
+      <w:r>
+        <w:rPr>
+          <w:rFonts w:ascii="Courier New" w:eastAsia="Times New Roman" w:hAnsi="Courier New" w:cs="Courier New"/>
+          <w:kern w:val="0"/>
+          <w:sz w:val="20"/>
+          <w:szCs w:val="20"/>
+          <w:lang w:eastAsia="es-ES"/>
+          <w14:ligatures w14:val="none"/>
+        </w:rPr>
+        <w:t xml:space="preserve"> para los archivos </w:t>
+      </w:r>
+      <w:proofErr w:type="spellStart"/>
+      <w:r>
+        <w:rPr>
+          <w:rFonts w:ascii="Courier New" w:eastAsia="Times New Roman" w:hAnsi="Courier New" w:cs="Courier New"/>
+          <w:kern w:val="0"/>
+          <w:sz w:val="20"/>
+          <w:szCs w:val="20"/>
+          <w:lang w:eastAsia="es-ES"/>
+          <w14:ligatures w14:val="none"/>
+        </w:rPr>
+        <w:t>suid</w:t>
+      </w:r>
+      <w:proofErr w:type="spellEnd"/>
+      <w:r>
+        <w:rPr>
+          <w:rFonts w:ascii="Courier New" w:eastAsia="Times New Roman" w:hAnsi="Courier New" w:cs="Courier New"/>
+          <w:kern w:val="0"/>
+          <w:sz w:val="20"/>
+          <w:szCs w:val="20"/>
+          <w:lang w:eastAsia="es-ES"/>
+          <w14:ligatures w14:val="none"/>
+        </w:rPr>
+        <w:t xml:space="preserve"> y sudo, luego he filtrado para que aparezcan solo los nombres de los archivos con grep, y por último </w:t>
+      </w:r>
+      <w:proofErr w:type="spellStart"/>
+      <w:r>
+        <w:rPr>
+          <w:rFonts w:ascii="Courier New" w:eastAsia="Times New Roman" w:hAnsi="Courier New" w:cs="Courier New"/>
+          <w:kern w:val="0"/>
+          <w:sz w:val="20"/>
+          <w:szCs w:val="20"/>
+          <w:lang w:eastAsia="es-ES"/>
+          <w14:ligatures w14:val="none"/>
+        </w:rPr>
+        <w:t>e</w:t>
+      </w:r>
+      <w:proofErr w:type="spellEnd"/>
+      <w:r>
+        <w:rPr>
+          <w:rFonts w:ascii="Courier New" w:eastAsia="Times New Roman" w:hAnsi="Courier New" w:cs="Courier New"/>
+          <w:kern w:val="0"/>
+          <w:sz w:val="20"/>
+          <w:szCs w:val="20"/>
+          <w:lang w:eastAsia="es-ES"/>
+          <w14:ligatures w14:val="none"/>
+        </w:rPr>
+        <w:t xml:space="preserve"> creado un script que busca todos esos nombres en la maquina con </w:t>
+      </w:r>
+      <w:proofErr w:type="spellStart"/>
+      <w:r>
+        <w:rPr>
+          <w:rFonts w:ascii="Courier New" w:eastAsia="Times New Roman" w:hAnsi="Courier New" w:cs="Courier New"/>
+          <w:kern w:val="0"/>
+          <w:sz w:val="20"/>
+          <w:szCs w:val="20"/>
+          <w:lang w:eastAsia="es-ES"/>
+          <w14:ligatures w14:val="none"/>
+        </w:rPr>
+        <w:t>find</w:t>
+      </w:r>
+      <w:proofErr w:type="spellEnd"/>
+      <w:r>
+        <w:rPr>
+          <w:rFonts w:ascii="Courier New" w:eastAsia="Times New Roman" w:hAnsi="Courier New" w:cs="Courier New"/>
+          <w:kern w:val="0"/>
+          <w:sz w:val="20"/>
+          <w:szCs w:val="20"/>
+          <w:lang w:eastAsia="es-ES"/>
+          <w14:ligatures w14:val="none"/>
+        </w:rPr>
+        <w:t xml:space="preserve">, lo he ejecutado en mi maquina </w:t>
+      </w:r>
+      <w:proofErr w:type="spellStart"/>
+      <w:r>
+        <w:rPr>
+          <w:rFonts w:ascii="Courier New" w:eastAsia="Times New Roman" w:hAnsi="Courier New" w:cs="Courier New"/>
+          <w:kern w:val="0"/>
+          <w:sz w:val="20"/>
+          <w:szCs w:val="20"/>
+          <w:lang w:eastAsia="es-ES"/>
+          <w14:ligatures w14:val="none"/>
+        </w:rPr>
+        <w:t>debian</w:t>
+      </w:r>
+      <w:proofErr w:type="spellEnd"/>
+      <w:r>
+        <w:rPr>
+          <w:rFonts w:ascii="Courier New" w:eastAsia="Times New Roman" w:hAnsi="Courier New" w:cs="Courier New"/>
+          <w:kern w:val="0"/>
+          <w:sz w:val="20"/>
+          <w:szCs w:val="20"/>
+          <w:lang w:eastAsia="es-ES"/>
+          <w14:ligatures w14:val="none"/>
+        </w:rPr>
+        <w:t xml:space="preserve"> y he filtrado todos los archivos que no nos sirven, los de la carpeta /</w:t>
+      </w:r>
+      <w:proofErr w:type="spellStart"/>
+      <w:r>
+        <w:rPr>
+          <w:rFonts w:ascii="Courier New" w:eastAsia="Times New Roman" w:hAnsi="Courier New" w:cs="Courier New"/>
+          <w:kern w:val="0"/>
+          <w:sz w:val="20"/>
+          <w:szCs w:val="20"/>
+          <w:lang w:eastAsia="es-ES"/>
+          <w14:ligatures w14:val="none"/>
+        </w:rPr>
+        <w:t>proc</w:t>
+      </w:r>
+      <w:proofErr w:type="spellEnd"/>
+      <w:r>
+        <w:rPr>
+          <w:rFonts w:ascii="Courier New" w:eastAsia="Times New Roman" w:hAnsi="Courier New" w:cs="Courier New"/>
+          <w:kern w:val="0"/>
+          <w:sz w:val="20"/>
+          <w:szCs w:val="20"/>
+          <w:lang w:eastAsia="es-ES"/>
+          <w14:ligatures w14:val="none"/>
+        </w:rPr>
+        <w:t>/ por ejemplo.</w:t>
       </w:r>
     </w:p>
     <w:p>
@@ -735,6 +1157,216 @@
           <w:kern w:val="0"/>
           <w:sz w:val="20"/>
           <w:szCs w:val="20"/>
+          <w:lang w:eastAsia="es-ES"/>
+          <w14:ligatures w14:val="none"/>
+        </w:rPr>
+      </w:pPr>
+      <w:r>
+        <w:rPr>
+          <w:rFonts w:ascii="Courier New" w:eastAsia="Times New Roman" w:hAnsi="Courier New" w:cs="Courier New"/>
+          <w:kern w:val="0"/>
+          <w:sz w:val="20"/>
+          <w:szCs w:val="20"/>
+          <w:lang w:eastAsia="es-ES"/>
+          <w14:ligatures w14:val="none"/>
+        </w:rPr>
+        <w:t xml:space="preserve">Me estoy encontrando con muchos problemas para instalar </w:t>
+      </w:r>
+      <w:proofErr w:type="spellStart"/>
+      <w:r>
+        <w:rPr>
+          <w:rFonts w:ascii="Courier New" w:eastAsia="Times New Roman" w:hAnsi="Courier New" w:cs="Courier New"/>
+          <w:kern w:val="0"/>
+          <w:sz w:val="20"/>
+          <w:szCs w:val="20"/>
+          <w:lang w:eastAsia="es-ES"/>
+          <w14:ligatures w14:val="none"/>
+        </w:rPr>
+        <w:t>mariadb</w:t>
+      </w:r>
+      <w:proofErr w:type="spellEnd"/>
+      <w:r>
+        <w:rPr>
+          <w:rFonts w:ascii="Courier New" w:eastAsia="Times New Roman" w:hAnsi="Courier New" w:cs="Courier New"/>
+          <w:kern w:val="0"/>
+          <w:sz w:val="20"/>
+          <w:szCs w:val="20"/>
+          <w:lang w:eastAsia="es-ES"/>
+          <w14:ligatures w14:val="none"/>
+        </w:rPr>
+        <w:t>.</w:t>
+      </w:r>
+      <w:r>
+        <w:rPr>
+          <w:rFonts w:ascii="Courier New" w:eastAsia="Times New Roman" w:hAnsi="Courier New" w:cs="Courier New"/>
+          <w:kern w:val="0"/>
+          <w:sz w:val="20"/>
+          <w:szCs w:val="20"/>
+          <w:lang w:eastAsia="es-ES"/>
+          <w14:ligatures w14:val="none"/>
+        </w:rPr>
+        <w:t xml:space="preserve"> He tenido que </w:t>
+      </w:r>
+      <w:r>
+        <w:rPr>
+          <w:rFonts w:ascii="Courier New" w:eastAsia="Times New Roman" w:hAnsi="Courier New" w:cs="Courier New"/>
+          <w:kern w:val="0"/>
+          <w:sz w:val="20"/>
+          <w:szCs w:val="20"/>
+          <w:lang w:eastAsia="es-ES"/>
+          <w14:ligatures w14:val="none"/>
+        </w:rPr>
+        <w:t xml:space="preserve">crear un usuario y darle los permisos necesarios en varias carpetas </w:t>
+      </w:r>
+      <w:r>
+        <w:rPr>
+          <w:rFonts w:ascii="Courier New" w:eastAsia="Times New Roman" w:hAnsi="Courier New" w:cs="Courier New"/>
+          <w:kern w:val="0"/>
+          <w:sz w:val="20"/>
+          <w:szCs w:val="20"/>
+          <w:lang w:eastAsia="es-ES"/>
+          <w14:ligatures w14:val="none"/>
+        </w:rPr>
+        <w:lastRenderedPageBreak/>
+        <w:t xml:space="preserve">para poder ejecutar el comando </w:t>
+      </w:r>
+      <w:proofErr w:type="spellStart"/>
+      <w:r>
+        <w:rPr>
+          <w:rFonts w:ascii="Courier New" w:eastAsia="Times New Roman" w:hAnsi="Courier New" w:cs="Courier New"/>
+          <w:kern w:val="0"/>
+          <w:sz w:val="20"/>
+          <w:szCs w:val="20"/>
+          <w:lang w:eastAsia="es-ES"/>
+          <w14:ligatures w14:val="none"/>
+        </w:rPr>
+        <w:t>mysqld</w:t>
+      </w:r>
+      <w:proofErr w:type="spellEnd"/>
+      <w:r>
+        <w:rPr>
+          <w:rFonts w:ascii="Courier New" w:eastAsia="Times New Roman" w:hAnsi="Courier New" w:cs="Courier New"/>
+          <w:kern w:val="0"/>
+          <w:sz w:val="20"/>
+          <w:szCs w:val="20"/>
+          <w:lang w:eastAsia="es-ES"/>
+          <w14:ligatures w14:val="none"/>
+        </w:rPr>
+        <w:t xml:space="preserve">, ya que </w:t>
+      </w:r>
+      <w:proofErr w:type="spellStart"/>
+      <w:r>
+        <w:rPr>
+          <w:rFonts w:ascii="Courier New" w:eastAsia="Times New Roman" w:hAnsi="Courier New" w:cs="Courier New"/>
+          <w:kern w:val="0"/>
+          <w:sz w:val="20"/>
+          <w:szCs w:val="20"/>
+          <w:lang w:eastAsia="es-ES"/>
+          <w14:ligatures w14:val="none"/>
+        </w:rPr>
+        <w:t>systemctl</w:t>
+      </w:r>
+      <w:proofErr w:type="spellEnd"/>
+      <w:r>
+        <w:rPr>
+          <w:rFonts w:ascii="Courier New" w:eastAsia="Times New Roman" w:hAnsi="Courier New" w:cs="Courier New"/>
+          <w:kern w:val="0"/>
+          <w:sz w:val="20"/>
+          <w:szCs w:val="20"/>
+          <w:lang w:eastAsia="es-ES"/>
+          <w14:ligatures w14:val="none"/>
+        </w:rPr>
+        <w:t xml:space="preserve"> en Docker no funciona bien.</w:t>
+      </w:r>
+    </w:p>
+    <w:p>
+      <w:pPr>
+        <w:tabs>
+          <w:tab w:val="left" w:pos="916"/>
+          <w:tab w:val="left" w:pos="1832"/>
+          <w:tab w:val="left" w:pos="2748"/>
+          <w:tab w:val="left" w:pos="3664"/>
+          <w:tab w:val="left" w:pos="4580"/>
+          <w:tab w:val="left" w:pos="5496"/>
+          <w:tab w:val="left" w:pos="6412"/>
+          <w:tab w:val="left" w:pos="7328"/>
+          <w:tab w:val="left" w:pos="8244"/>
+          <w:tab w:val="left" w:pos="9160"/>
+          <w:tab w:val="left" w:pos="10076"/>
+          <w:tab w:val="left" w:pos="10992"/>
+          <w:tab w:val="left" w:pos="11908"/>
+          <w:tab w:val="left" w:pos="12824"/>
+          <w:tab w:val="left" w:pos="13740"/>
+          <w:tab w:val="left" w:pos="14656"/>
+        </w:tabs>
+        <w:spacing w:after="0" w:line="240" w:lineRule="auto"/>
+        <w:rPr>
+          <w:rFonts w:ascii="Courier New" w:eastAsia="Times New Roman" w:hAnsi="Courier New" w:cs="Courier New"/>
+          <w:kern w:val="0"/>
+          <w:sz w:val="20"/>
+          <w:szCs w:val="20"/>
+          <w:lang w:eastAsia="es-ES"/>
+          <w14:ligatures w14:val="none"/>
+        </w:rPr>
+      </w:pPr>
+    </w:p>
+    <w:p>
+      <w:pPr>
+        <w:tabs>
+          <w:tab w:val="left" w:pos="916"/>
+          <w:tab w:val="left" w:pos="1832"/>
+          <w:tab w:val="left" w:pos="2748"/>
+          <w:tab w:val="left" w:pos="3664"/>
+          <w:tab w:val="left" w:pos="4580"/>
+          <w:tab w:val="left" w:pos="5496"/>
+          <w:tab w:val="left" w:pos="6412"/>
+          <w:tab w:val="left" w:pos="7328"/>
+          <w:tab w:val="left" w:pos="8244"/>
+          <w:tab w:val="left" w:pos="9160"/>
+          <w:tab w:val="left" w:pos="10076"/>
+          <w:tab w:val="left" w:pos="10992"/>
+          <w:tab w:val="left" w:pos="11908"/>
+          <w:tab w:val="left" w:pos="12824"/>
+          <w:tab w:val="left" w:pos="13740"/>
+          <w:tab w:val="left" w:pos="14656"/>
+        </w:tabs>
+        <w:spacing w:after="0" w:line="240" w:lineRule="auto"/>
+        <w:rPr>
+          <w:rFonts w:ascii="Courier New" w:eastAsia="Times New Roman" w:hAnsi="Courier New" w:cs="Courier New"/>
+          <w:kern w:val="0"/>
+          <w:sz w:val="20"/>
+          <w:szCs w:val="20"/>
+          <w:lang w:eastAsia="es-ES"/>
+          <w14:ligatures w14:val="none"/>
+        </w:rPr>
+      </w:pPr>
+    </w:p>
+    <w:p>
+      <w:pPr>
+        <w:tabs>
+          <w:tab w:val="left" w:pos="916"/>
+          <w:tab w:val="left" w:pos="1832"/>
+          <w:tab w:val="left" w:pos="2748"/>
+          <w:tab w:val="left" w:pos="3664"/>
+          <w:tab w:val="left" w:pos="4580"/>
+          <w:tab w:val="left" w:pos="5496"/>
+          <w:tab w:val="left" w:pos="6412"/>
+          <w:tab w:val="left" w:pos="7328"/>
+          <w:tab w:val="left" w:pos="8244"/>
+          <w:tab w:val="left" w:pos="9160"/>
+          <w:tab w:val="left" w:pos="10076"/>
+          <w:tab w:val="left" w:pos="10992"/>
+          <w:tab w:val="left" w:pos="11908"/>
+          <w:tab w:val="left" w:pos="12824"/>
+          <w:tab w:val="left" w:pos="13740"/>
+          <w:tab w:val="left" w:pos="14656"/>
+        </w:tabs>
+        <w:spacing w:after="0" w:line="240" w:lineRule="auto"/>
+        <w:rPr>
+          <w:rFonts w:ascii="Courier New" w:eastAsia="Times New Roman" w:hAnsi="Courier New" w:cs="Courier New"/>
+          <w:kern w:val="0"/>
+          <w:sz w:val="20"/>
+          <w:szCs w:val="20"/>
           <w:u w:val="single"/>
           <w:lang w:eastAsia="es-ES"/>
           <w14:ligatures w14:val="none"/>
@@ -749,41 +1381,7 @@
           <w:lang w:eastAsia="es-ES"/>
           <w14:ligatures w14:val="none"/>
         </w:rPr>
-        <w:t>Me estoy encontrando con muchos problemas para instalar mariadb.</w:t>
-      </w:r>
-      <w:r>
-        <w:rPr>
-          <w:rFonts w:ascii="Courier New" w:eastAsia="Times New Roman" w:hAnsi="Courier New" w:cs="Courier New"/>
-          <w:kern w:val="0"/>
-          <w:sz w:val="20"/>
-          <w:szCs w:val="20"/>
-          <w:lang w:eastAsia="es-ES"/>
-          <w14:ligatures w14:val="none"/>
-        </w:rPr>
-        <w:t xml:space="preserve"> He tenido que </w:t>
-      </w:r>
-      <w:r>
-        <w:rPr>
-          <w:rFonts w:ascii="Courier New" w:eastAsia="Times New Roman" w:hAnsi="Courier New" w:cs="Courier New"/>
-          <w:kern w:val="0"/>
-          <w:sz w:val="20"/>
-          <w:szCs w:val="20"/>
-          <w:lang w:eastAsia="es-ES"/>
-          <w14:ligatures w14:val="none"/>
-        </w:rPr>
-        <w:t xml:space="preserve">crear un usuario y darle los permisos necesarios en varias carpetas </w:t>
-      </w:r>
-      <w:r>
-        <w:rPr>
-          <w:rFonts w:ascii="Courier New" w:eastAsia="Times New Roman" w:hAnsi="Courier New" w:cs="Courier New"/>
-          <w:kern w:val="0"/>
-          <w:sz w:val="20"/>
-          <w:szCs w:val="20"/>
-          <w:lang w:eastAsia="es-ES"/>
-          <w14:ligatures w14:val="none"/>
-        </w:rPr>
-        <w:lastRenderedPageBreak/>
-        <w:t>para poder ejecutar el comando mysqld, ya que systemctl en Docker no funciona bien.</w:t>
+        <w:t xml:space="preserve">Me he encontrado otro gran problema a la hora de instalar la base de datos en el </w:t>
       </w:r>
     </w:p>
     <w:sectPr>

</xml_diff>